<commit_message>
submitted to journal of hydrology
yay
</commit_message>
<xml_diff>
--- a/Hydrology Technical Note/Stage-Q and T-SSC stuff for Fagaalu.docx
+++ b/Hydrology Technical Note/Stage-Q and T-SSC stuff for Fagaalu.docx
@@ -75,6 +75,9 @@
       </w:r>
     </w:p>
     <w:p>
+      <w:pPr>
+        <w:ind w:firstLine="720"/>
+      </w:pPr>
       <w:r>
         <w:t>Stream gaging sites were chosen to take advantage of an existing control structure (FG1) and a stabilized stream cross section (FG3</w:t>
       </w:r>
@@ -136,6 +139,9 @@
       </w:r>
     </w:p>
     <w:p>
+      <w:pPr>
+        <w:ind w:firstLine="720"/>
+      </w:pPr>
       <w:r>
         <w:t>AV-Q measurements could not be made at high stages at FG1 and FG3 for safety reasons, so stage-Q relationships were constructed to estimate a continuous record of Q. At FG3, the channel is rectangular with stabilized rip-rap on the banks and bed (Appendix Figure A1.1). Recorded stage varied from 4 to 147 cm. AV-Q measurements (n= 14) were made from 30 to 1,558.0 L/sec, covering a range of stages from 6 to 39 cm. The highest recorded stage was much higher than the highest stage with measured Q so the rating could not be extrapolated by a power law. Stream conditions at FG3 fit the assumption for Manning's equation, so the stage-Q rating at FG3 was created using Manning's equation, calibrating Manning's n (0.067) to the Q measurements (Figure 3).</w:t>
       </w:r>
@@ -189,6 +195,9 @@
       </w:r>
     </w:p>
     <w:p>
+      <w:pPr>
+        <w:ind w:firstLine="720"/>
+      </w:pPr>
       <w:r>
         <w:t>At FG1, the flow control structure is a masonry ogee spillway crest of a defunct stream capture. The structure is a rectangular channel 43 cm deep that transitions abruptly to gently sloping banks, causing an abrupt change in the stage-Q relationship (Appendix Figure A1.2). At FG1, recorded stage height ranged from 4 to 120 cm, while area-velocity Q measurements (n= 22) covered stages from 6 to 17 cm. Since the highest recorded stage (120 cm) was higher than the highest stage with measured Q (17 cm), and there was a distinct change in channel geometry above 43 cm the rating could not be extrapolated by a power law. The flow structure did not meet the assumptions for using Manning's equation to predict flow so the HEC-RAS model was used (Brunner 2010). The surveyed geometry of the upstream channel and flow structure at FG1 were input to HEC-RAS, and the HEC-RAS model was calibrated to the Q measurements (Figure 4). While a power function fit Q measurements better than HEC-RAS for low flow, HEC-RAS fit better for Q above the storm threshold used in analyses of SSY (Figure 4).</w:t>
       </w:r>
@@ -237,14 +246,14 @@
     </w:p>
     <w:p>
       <w:r>
-        <w:t xml:space="preserve">Figure 4. Stage-Discharge relationships for stream gaging site at FG1 for (a) the full range of observed stage and (b) the range of stages with AV measurements of Q. RMSE was 31 L/sec, or 22% of observed </w:t>
-      </w:r>
-      <w:r>
         <w:lastRenderedPageBreak/>
-        <w:t>Q. "Channel Top" refers to the point where the rectangular channel transitions to a sloped bank and cross-sectional area increases much more rapidly with stage. A power-law relationship is also displayed to illustrate the potential error that could result if inappropriate methods are used.</w:t>
-      </w:r>
-    </w:p>
-    <w:p>
+        <w:t>Figure 4. Stage-Discharge relationships for stream gaging site at FG1 for (a) the full range of observed stage and (b) the range of stages with AV measurements of Q. RMSE was 31 L/sec, or 22% of observed Q. "Channel Top" refers to the point where the rectangular channel transitions to a sloped bank and cross-sectional area increases much more rapidly with stage. A power-law relationship is also displayed to illustrate the potential error that could result if inappropriate methods are used.</w:t>
+      </w:r>
+    </w:p>
+    <w:p>
+      <w:pPr>
+        <w:ind w:firstLine="720"/>
+      </w:pPr>
       <w:r>
         <w:t>Water discharge at FG2 was calculated as the product of the specific water discharge from FG1 (m³/0.9 km²) and the watershed area draining to FG2 (1.17 km²). This assumes that specific water discharge from the subwatershed above FG2 is similar to above FG1. Discharge may be higher from the quarry surface, which represents 5.7% of the LOWER_QUARRY subwatershed, so Q, and thus SSY from the quarry are a conservative, lower bound estimate. The quarry surface is continually being disturbed, sometimes with large pits excavated and refilled in the course of weeks, as well as intentional water control structures implemented over time. Given the changes in the contributing area of the quarry, estimates of water yield from the quarry were uncertain, so we assumed a uniform specific discharge for the whole LOWER_QUARRY subwatershed.</w:t>
       </w:r>
@@ -258,6 +267,9 @@
       </w:r>
     </w:p>
     <w:p>
+      <w:pPr>
+        <w:ind w:firstLine="720"/>
+      </w:pPr>
       <w:r>
         <w:t>Continuous SSC at 15 minute intervals was estimated from 1) linear interpolation of SSC measured from water samples, and 2) 15 min interval turbidity data (T) and a T-SSC relationship calibrated to stream water samples collected over a range of Q and SSC.</w:t>
       </w:r>
@@ -289,6 +301,7 @@
       </w:r>
     </w:p>
     <w:p>
+      <w:bookmarkStart w:id="0" w:name="_GoBack"/>
       <w:r>
         <w:t xml:space="preserve">Turbidity (T) was measured at FG1 and FG3 using three types of turbidimeters: 1) Greenspan TS3000 (TS), 2) YSI 600OMS with 6136 turbidity probe (YSI), and 3) Campbell Scientific OBS500 (OBS). All turbidimeters were permanently installed in protective PVC housings near the streambed where the turbidity probe would be submerged at all flow conditions, with the turbidity probe oriented downstream. Despite regular maintenance, debris fouling during storm and </w:t>
       </w:r>
@@ -315,6 +328,7 @@
       </w:r>
       <w:proofErr w:type="spellStart"/>
       <w:r>
+        <w:lastRenderedPageBreak/>
         <w:t>Sidescatter</w:t>
       </w:r>
       <w:proofErr w:type="spellEnd"/>
@@ -327,11 +341,7 @@
       </w:r>
       <w:proofErr w:type="spellEnd"/>
       <w:r>
-        <w:t xml:space="preserve">), and was resampled to 15 min intervals. No data was recorded from August 2013-January 2014 when the wiper clogged with </w:t>
-      </w:r>
-      <w:r>
-        <w:lastRenderedPageBreak/>
-        <w:t>sediment. A new OBS was installed at FG3 from January, 2014, to August, 2014 (</w:t>
+        <w:t>), and was resampled to 15 min intervals. No data was recorded from August 2013-January 2014 when the wiper clogged with sediment. A new OBS was installed at FG3 from January, 2014, to August, 2014 (</w:t>
       </w:r>
       <w:proofErr w:type="spellStart"/>
       <w:r>
@@ -425,11 +435,11 @@
     </w:p>
     <w:p>
       <w:r>
-        <w:t xml:space="preserve">The T-SSC relationships varied among sampling sites and sensors but all showed acceptable r2 values (0.79-0.99). Lower scatter was achieved by using grab samples collected during stormflows only. For the TS (not shown) and YSI deployed at FG1, the r2 values were high (0.58, 0.99) but the ranges of T and SSC values used to develop the relationships were considered too small (0-16 NTU) compared to the maximum observed during the deployment period (1,077 NTU) to develop a robust relationship for higher T values. Instead, the T-SSC relationship developed for the YSI turbidimeter installed at FG3 (Figure 5a) was used to calculate SSC from T data collected by the TS and the YSI at FG1. For the YSI </w:t>
+        <w:t xml:space="preserve">The T-SSC relationships varied among sampling sites and sensors but all showed acceptable r2 values (0.79-0.99). Lower scatter was achieved by using grab samples collected during stormflows only. For the TS (not shown) and YSI deployed at FG1, the r2 values were high (0.58, 0.99) but the ranges of T and SSC values used to develop the relationships were considered too small (0-16 NTU) compared to the maximum observed during the deployment period (1,077 NTU) to develop a robust relationship for </w:t>
       </w:r>
       <w:r>
         <w:lastRenderedPageBreak/>
-        <w:t xml:space="preserve">turbidimeter, more scatter was observed in the T-SSC relationship at FG3 than at FG1 (Figure 5a), which could be attributed to the higher number and wider range of values sampled, and to temporal variability in sediment characteristics. The </w:t>
+        <w:t xml:space="preserve">higher T values. Instead, the T-SSC relationship developed for the YSI turbidimeter installed at FG3 (Figure 5a) was used to calculate SSC from T data collected by the TS and the YSI at FG1. For the YSI turbidimeter, more scatter was observed in the T-SSC relationship at FG3 than at FG1 (Figure 5a), which could be attributed to the higher number and wider range of values sampled, and to temporal variability in sediment characteristics. The </w:t>
       </w:r>
       <w:proofErr w:type="spellStart"/>
       <w:r>
@@ -448,6 +458,7 @@
         <w:t xml:space="preserve"> turbidimeters had high r2 values (0.82, 0.93) and compared well between the two periods of deployment (Figure 5b).</w:t>
       </w:r>
     </w:p>
+    <w:bookmarkEnd w:id="0"/>
     <w:p>
       <w:pPr>
         <w:pStyle w:val="Heading3"/>
@@ -636,7 +647,11 @@
     </w:p>
     <w:p>
       <w:r>
-        <w:t>Discharge at both FG1 and FG3 was characterized by periods of low but perennial baseflow, punctuated by short, flashy hydrograph peaks (FG1: max 8,356 L/sec, FG3: max 13,071 L/sec) (Figure 6). Though Q data was unavailable for some periods, storm events appeared to be generally smaller but more frequent in the October-April wet season. Storm events during the May-September dry season were less frequent but larger. The largest event in the three year study was observed in August 2014.</w:t>
+        <w:t xml:space="preserve">Discharge at both FG1 and FG3 was characterized by periods of low but perennial baseflow, punctuated by short, flashy hydrograph peaks (FG1: max 8,356 L/sec, FG3: max 13,071 L/sec) (Figure 6). Though Q data was unavailable for some periods, storm events appeared to be generally smaller but more </w:t>
+      </w:r>
+      <w:r>
+        <w:lastRenderedPageBreak/>
+        <w:t>frequent in the October-April wet season. Storm events during the May-September dry season were less frequent but larger. The largest event in the three year study was observed in August 2014.</w:t>
       </w:r>
     </w:p>
     <w:p>
@@ -644,7 +659,6 @@
         <w:rPr>
           <w:noProof/>
         </w:rPr>
-        <w:lastRenderedPageBreak/>
         <w:drawing>
           <wp:inline distT="0" distB="0" distL="0" distR="0" wp14:anchorId="4748199B" wp14:editId="340B336A">
             <wp:extent cx="5486400" cy="4114800"/>
@@ -945,10 +959,7 @@
         <w:t xml:space="preserve">The measurement errors (RMSE) for SSC measurements from the DUET/WQ LUT, were 16.3% for sample collection, which included error from interpolating over a 30 min interval (5%), sampling during stormflows (3%), and 3.9% for sample analysis which included measuring SSC by filtration (3.9%). The model errors (RMSE) of the T-SSC relationships were 16.0% (4 mg/L) for the YSI and TS at FG1, 113.0% (348 mg/L) for the YSI at FG3, and 46.0% (48 mg/L) for the OBS at FG3. Cumulative Probable Error (RMSE %) for SSY estimates at FG1 and FG3 were calculated from the measurement errors for Q (8.5%) and SSC grab samples (16.3%), and the model errors of the respective stage-Q and T-SSC relationships for that location. Cumulative Probable Errors (PE) in SSYEV were 28-49% (μ=43%) at FG1 and 36-118% (μ=94%) at FG3. </w:t>
       </w:r>
     </w:p>
-    <w:p>
-      <w:bookmarkStart w:id="0" w:name="_GoBack"/>
-      <w:bookmarkEnd w:id="0"/>
-    </w:p>
+    <w:p/>
     <w:sectPr>
       <w:pgSz w:w="12240" w:h="15840"/>
       <w:pgMar w:top="1440" w:right="1440" w:bottom="1440" w:left="1440" w:header="720" w:footer="720" w:gutter="0"/>

</xml_diff>